<commit_message>
Added the lab directions for reference, unrelated grammatical changes
</commit_message>
<xml_diff>
--- a/Part 1.1 calculations and equations.docx
+++ b/Part 1.1 calculations and equations.docx
@@ -13,8 +13,6 @@
       <w:r>
         <w:t>C)</w:t>
       </w:r>
-      <w:bookmarkStart w:id="0" w:name="_GoBack"/>
-      <w:bookmarkEnd w:id="0"/>
     </w:p>
     <w:p>
       <w:r>
@@ -548,13 +546,7 @@
             <w:rPr>
               <w:rFonts w:ascii="Cambria Math" w:eastAsiaTheme="minorEastAsia" w:hAnsi="Cambria Math"/>
             </w:rPr>
-            <m:t>(t)</m:t>
-          </m:r>
-          <m:r>
-            <w:rPr>
-              <w:rFonts w:ascii="Cambria Math" w:eastAsiaTheme="minorEastAsia" w:hAnsi="Cambria Math"/>
-            </w:rPr>
-            <m:t>=</m:t>
+            <m:t>(t)=</m:t>
           </m:r>
           <m:nary>
             <m:naryPr>
@@ -1838,7 +1830,19 @@
         <w:rPr>
           <w:rFonts w:cstheme="minorHAnsi"/>
         </w:rPr>
-        <w:t>*Adjusted Tau is the value found taken into account that the</w:t>
+        <w:t>*Adjus</w:t>
+      </w:r>
+      <w:r>
+        <w:rPr>
+          <w:rFonts w:cstheme="minorHAnsi"/>
+        </w:rPr>
+        <w:t>ted Tau is the value found taking</w:t>
+      </w:r>
+      <w:r>
+        <w:rPr>
+          <w:rFonts w:cstheme="minorHAnsi"/>
+        </w:rPr>
+        <w:t xml:space="preserve"> into account that the</w:t>
       </w:r>
       <w:r>
         <w:rPr>
@@ -1846,6 +1850,8 @@
         </w:rPr>
         <w:t xml:space="preserve"> data did not start at time = 0.</w:t>
       </w:r>
+      <w:bookmarkStart w:id="0" w:name="_GoBack"/>
+      <w:bookmarkEnd w:id="0"/>
     </w:p>
     <w:sectPr>
       <w:pgSz w:w="12240" w:h="15840"/>

</xml_diff>